<commit_message>
Guideline to backup Uploads folder
</commit_message>
<xml_diff>
--- a/openshift/sites/bn-academy-backup-restore/Guideline_Backup_Restore_In_Openshift.docx
+++ b/openshift/sites/bn-academy-backup-restore/Guideline_Backup_Restore_In_Openshift.docx
@@ -53,7 +53,7 @@
           <w:r>
             <w:fldChar w:fldCharType="separate"/>
           </w:r>
-          <w:hyperlink w:anchor="_Toc35422640" w:history="1">
+          <w:hyperlink w:anchor="_Toc35509198" w:history="1">
             <w:r>
               <w:rPr>
                 <w:rStyle w:val="Hyperlink"/>
@@ -80,7 +80,7 @@
                 <w:noProof/>
                 <w:webHidden/>
               </w:rPr>
-              <w:instrText xml:space="preserve"> PAGEREF _Toc35422640 \h </w:instrText>
+              <w:instrText xml:space="preserve"> PAGEREF _Toc35509198 \h </w:instrText>
             </w:r>
             <w:r>
               <w:rPr>
@@ -122,7 +122,7 @@
               <w:noProof/>
             </w:rPr>
           </w:pPr>
-          <w:hyperlink w:anchor="_Toc35422641" w:history="1">
+          <w:hyperlink w:anchor="_Toc35509199" w:history="1">
             <w:r>
               <w:rPr>
                 <w:rStyle w:val="Hyperlink"/>
@@ -149,7 +149,7 @@
                 <w:noProof/>
                 <w:webHidden/>
               </w:rPr>
-              <w:instrText xml:space="preserve"> PAGEREF _Toc35422641 \h </w:instrText>
+              <w:instrText xml:space="preserve"> PAGEREF _Toc35509199 \h </w:instrText>
             </w:r>
             <w:r>
               <w:rPr>
@@ -191,7 +191,7 @@
               <w:noProof/>
             </w:rPr>
           </w:pPr>
-          <w:hyperlink w:anchor="_Toc35422642" w:history="1">
+          <w:hyperlink w:anchor="_Toc35509200" w:history="1">
             <w:r>
               <w:rPr>
                 <w:rStyle w:val="Hyperlink"/>
@@ -218,7 +218,7 @@
                 <w:noProof/>
                 <w:webHidden/>
               </w:rPr>
-              <w:instrText xml:space="preserve"> PAGEREF _Toc35422642 \h </w:instrText>
+              <w:instrText xml:space="preserve"> PAGEREF _Toc35509200 \h </w:instrText>
             </w:r>
             <w:r>
               <w:rPr>
@@ -260,13 +260,13 @@
               <w:noProof/>
             </w:rPr>
           </w:pPr>
-          <w:hyperlink w:anchor="_Toc35422643" w:history="1">
+          <w:hyperlink w:anchor="_Toc35509201" w:history="1">
             <w:r>
               <w:rPr>
                 <w:rStyle w:val="Hyperlink"/>
                 <w:noProof/>
               </w:rPr>
-              <w:t>Create a schedule job to backup</w:t>
+              <w:t>Create a schedule job to backup database</w:t>
             </w:r>
             <w:r>
               <w:rPr>
@@ -287,7 +287,7 @@
                 <w:noProof/>
                 <w:webHidden/>
               </w:rPr>
-              <w:instrText xml:space="preserve"> PAGEREF _Toc35422643 \h </w:instrText>
+              <w:instrText xml:space="preserve"> PAGEREF _Toc35509201 \h </w:instrText>
             </w:r>
             <w:r>
               <w:rPr>
@@ -329,7 +329,7 @@
               <w:noProof/>
             </w:rPr>
           </w:pPr>
-          <w:hyperlink w:anchor="_Toc35422644" w:history="1">
+          <w:hyperlink w:anchor="_Toc35509202" w:history="1">
             <w:r>
               <w:rPr>
                 <w:rStyle w:val="Hyperlink"/>
@@ -356,7 +356,7 @@
                 <w:noProof/>
                 <w:webHidden/>
               </w:rPr>
-              <w:instrText xml:space="preserve"> PAGEREF _Toc35422644 \h </w:instrText>
+              <w:instrText xml:space="preserve"> PAGEREF _Toc35509202 \h </w:instrText>
             </w:r>
             <w:r>
               <w:rPr>
@@ -388,6 +388,89 @@
           </w:hyperlink>
         </w:p>
         <w:p>
+          <w:pPr>
+            <w:pStyle w:val="TOC1"/>
+            <w:tabs>
+              <w:tab w:val="right" w:leader="dot" w:pos="9350"/>
+            </w:tabs>
+            <w:rPr>
+              <w:rFonts w:cstheme="minorBidi"/>
+              <w:noProof/>
+            </w:rPr>
+          </w:pPr>
+          <w:hyperlink w:anchor="_Toc35509203" w:history="1">
+            <w:r>
+              <w:rPr>
+                <w:rStyle w:val="Hyperlink"/>
+                <w:noProof/>
+              </w:rPr>
+              <w:t xml:space="preserve">Create a schedule job to backup </w:t>
+            </w:r>
+            <w:r>
+              <w:rPr>
+                <w:rStyle w:val="Hyperlink"/>
+                <w:noProof/>
+              </w:rPr>
+              <w:t>U</w:t>
+            </w:r>
+            <w:r>
+              <w:rPr>
+                <w:rStyle w:val="Hyperlink"/>
+                <w:noProof/>
+              </w:rPr>
+              <w:t>ploads folder to PVC</w:t>
+            </w:r>
+            <w:r>
+              <w:rPr>
+                <w:noProof/>
+                <w:webHidden/>
+              </w:rPr>
+              <w:tab/>
+            </w:r>
+            <w:r>
+              <w:rPr>
+                <w:noProof/>
+                <w:webHidden/>
+              </w:rPr>
+              <w:fldChar w:fldCharType="begin"/>
+            </w:r>
+            <w:r>
+              <w:rPr>
+                <w:noProof/>
+                <w:webHidden/>
+              </w:rPr>
+              <w:instrText xml:space="preserve"> PAGEREF _Toc35509203 \h </w:instrText>
+            </w:r>
+            <w:r>
+              <w:rPr>
+                <w:noProof/>
+                <w:webHidden/>
+              </w:rPr>
+            </w:r>
+            <w:r>
+              <w:rPr>
+                <w:noProof/>
+                <w:webHidden/>
+              </w:rPr>
+              <w:fldChar w:fldCharType="separate"/>
+            </w:r>
+            <w:r>
+              <w:rPr>
+                <w:noProof/>
+                <w:webHidden/>
+              </w:rPr>
+              <w:t>11</w:t>
+            </w:r>
+            <w:r>
+              <w:rPr>
+                <w:noProof/>
+                <w:webHidden/>
+              </w:rPr>
+              <w:fldChar w:fldCharType="end"/>
+            </w:r>
+          </w:hyperlink>
+        </w:p>
+        <w:p>
           <w:r>
             <w:rPr>
               <w:b/>
@@ -404,7 +487,7 @@
       <w:pPr>
         <w:pStyle w:val="Heading1"/>
       </w:pPr>
-      <w:bookmarkStart w:id="0" w:name="_Toc35422640"/>
+      <w:bookmarkStart w:id="0" w:name="_Toc35509198"/>
       <w:r>
         <w:t>P</w:t>
       </w:r>
@@ -489,7 +572,7 @@
       <w:pPr>
         <w:pStyle w:val="Heading1"/>
       </w:pPr>
-      <w:bookmarkStart w:id="1" w:name="_Toc35422641"/>
+      <w:bookmarkStart w:id="1" w:name="_Toc35509199"/>
       <w:r>
         <w:t xml:space="preserve">Create </w:t>
       </w:r>
@@ -679,7 +762,7 @@
       <w:pPr>
         <w:pStyle w:val="Heading1"/>
       </w:pPr>
-      <w:bookmarkStart w:id="2" w:name="_Toc35422642"/>
+      <w:bookmarkStart w:id="2" w:name="_Toc35509200"/>
       <w:r>
         <w:t>Create Persistent Volume Claim</w:t>
       </w:r>
@@ -723,6 +806,7 @@
         </w:numPr>
       </w:pPr>
       <w:r>
+        <w:lastRenderedPageBreak/>
         <w:t xml:space="preserve">Create PVC using </w:t>
       </w:r>
       <w:proofErr w:type="spellStart"/>
@@ -746,7 +830,6 @@
         <w:rPr>
           <w:b/>
         </w:rPr>
-        <w:lastRenderedPageBreak/>
         <w:t>oc</w:t>
       </w:r>
       <w:proofErr w:type="spellEnd"/>
@@ -1106,6 +1189,7 @@
         </w:rPr>
       </w:pPr>
       <w:r>
+        <w:lastRenderedPageBreak/>
         <w:t xml:space="preserve">You can also confirm that the PVC was successfully created by running: </w:t>
       </w:r>
       <w:proofErr w:type="spellStart"/>
@@ -1139,7 +1223,6 @@
         <w:rPr>
           <w:noProof/>
         </w:rPr>
-        <w:lastRenderedPageBreak/>
         <w:drawing>
           <wp:inline distT="0" distB="0" distL="0" distR="0" wp14:anchorId="4DE9B10C" wp14:editId="25E51B06">
             <wp:extent cx="5943600" cy="725170"/>
@@ -1194,7 +1277,7 @@
       <w:pPr>
         <w:pStyle w:val="Heading1"/>
       </w:pPr>
-      <w:bookmarkStart w:id="3" w:name="_Toc35422643"/>
+      <w:bookmarkStart w:id="3" w:name="_Toc35509201"/>
       <w:r>
         <w:t xml:space="preserve">Create </w:t>
       </w:r>
@@ -1212,6 +1295,9 @@
       </w:r>
       <w:r>
         <w:t>backup</w:t>
+      </w:r>
+      <w:r>
+        <w:t xml:space="preserve"> database</w:t>
       </w:r>
       <w:bookmarkEnd w:id="3"/>
       <w:r>
@@ -2034,58 +2120,41 @@
         <w:t xml:space="preserve">: </w:t>
       </w:r>
       <w:r>
-        <w:rPr>
-          <w:b/>
-        </w:rPr>
         <w:t xml:space="preserve">this field </w:t>
       </w:r>
       <w:r>
-        <w:rPr>
-          <w:b/>
-        </w:rPr>
         <w:t xml:space="preserve">is </w:t>
       </w:r>
       <w:r>
-        <w:rPr>
-          <w:b/>
-        </w:rPr>
         <w:t xml:space="preserve">only </w:t>
       </w:r>
       <w:r>
-        <w:rPr>
-          <w:b/>
-        </w:rPr>
         <w:t>required</w:t>
       </w:r>
       <w:r>
-        <w:rPr>
-          <w:b/>
-        </w:rPr>
         <w:t xml:space="preserve"> when using </w:t>
       </w:r>
       <w:r>
-        <w:rPr>
-          <w:b/>
-        </w:rPr>
         <w:t>PVC</w:t>
       </w:r>
       <w:r>
-        <w:rPr>
-          <w:b/>
-        </w:rPr>
         <w:t xml:space="preserve"> method</w:t>
       </w:r>
       <w:r>
         <w:t xml:space="preserve">. </w:t>
       </w:r>
       <w:r>
-        <w:t>This value is the name of storage which created from “Create Persistent Volume Claim” section</w:t>
+        <w:t>Th</w:t>
+      </w:r>
+      <w:r>
+        <w:t>e</w:t>
+      </w:r>
+      <w:r>
+        <w:t xml:space="preserve"> value is the name of storage which created from “Create Persistent Volume Claim” section</w:t>
       </w:r>
       <w:r>
         <w:t>.</w:t>
       </w:r>
-      <w:bookmarkStart w:id="4" w:name="_GoBack"/>
-      <w:bookmarkEnd w:id="4"/>
     </w:p>
     <w:p>
       <w:pPr>
@@ -2946,7 +3015,7 @@
       <w:pPr>
         <w:pStyle w:val="Heading1"/>
       </w:pPr>
-      <w:bookmarkStart w:id="5" w:name="_Toc35422644"/>
+      <w:bookmarkStart w:id="4" w:name="_Toc35509202"/>
       <w:r>
         <w:lastRenderedPageBreak/>
         <w:t>R</w:t>
@@ -2966,7 +3035,7 @@
       <w:r>
         <w:t>file</w:t>
       </w:r>
-      <w:bookmarkEnd w:id="5"/>
+      <w:bookmarkEnd w:id="4"/>
       <w:r>
         <w:t xml:space="preserve"> </w:t>
       </w:r>
@@ -4575,6 +4644,802 @@
         </w:drawing>
       </w:r>
     </w:p>
+    <w:p>
+      <w:pPr>
+        <w:pStyle w:val="Heading1"/>
+      </w:pPr>
+      <w:bookmarkStart w:id="5" w:name="_Toc35509203"/>
+      <w:r>
+        <w:t xml:space="preserve">Create a schedule job to backup </w:t>
+      </w:r>
+      <w:r>
+        <w:t>Uploads folder</w:t>
+      </w:r>
+      <w:r>
+        <w:t xml:space="preserve"> </w:t>
+      </w:r>
+      <w:r>
+        <w:t>to PVC</w:t>
+      </w:r>
+      <w:bookmarkEnd w:id="5"/>
+    </w:p>
+    <w:p>
+      <w:pPr>
+        <w:pStyle w:val="ListParagraph"/>
+        <w:numPr>
+          <w:ilvl w:val="0"/>
+          <w:numId w:val="11"/>
+        </w:numPr>
+      </w:pPr>
+      <w:r>
+        <w:t>Create resources using templa</w:t>
+      </w:r>
+      <w:bookmarkStart w:id="6" w:name="_GoBack"/>
+      <w:bookmarkEnd w:id="6"/>
+      <w:r>
+        <w:t>te via command line:</w:t>
+      </w:r>
+    </w:p>
+    <w:p>
+      <w:pPr>
+        <w:pStyle w:val="ListParagraph"/>
+        <w:jc w:val="both"/>
+        <w:rPr>
+          <w:b/>
+        </w:rPr>
+      </w:pPr>
+      <w:proofErr w:type="spellStart"/>
+      <w:r>
+        <w:rPr>
+          <w:b/>
+        </w:rPr>
+        <w:t>oc</w:t>
+      </w:r>
+      <w:proofErr w:type="spellEnd"/>
+      <w:r>
+        <w:rPr>
+          <w:b/>
+        </w:rPr>
+        <w:t xml:space="preserve"> create -f &lt;path to template folder&gt;\</w:t>
+      </w:r>
+      <w:proofErr w:type="spellStart"/>
+      <w:r>
+        <w:rPr>
+          <w:b/>
+        </w:rPr>
+        <w:t>wp_cronjob_backup_pvc_</w:t>
+      </w:r>
+      <w:r>
+        <w:rPr>
+          <w:b/>
+          <w:color w:val="0070C0"/>
+        </w:rPr>
+        <w:t>bn</w:t>
+      </w:r>
+      <w:proofErr w:type="spellEnd"/>
+      <w:r>
+        <w:rPr>
+          <w:b/>
+          <w:color w:val="0070C0"/>
+        </w:rPr>
+        <w:t>-academy-</w:t>
+      </w:r>
+      <w:proofErr w:type="spellStart"/>
+      <w:proofErr w:type="gramStart"/>
+      <w:r>
+        <w:rPr>
+          <w:b/>
+          <w:color w:val="0070C0"/>
+        </w:rPr>
+        <w:t>stage</w:t>
+      </w:r>
+      <w:r>
+        <w:rPr>
+          <w:b/>
+        </w:rPr>
+        <w:t>.yaml</w:t>
+      </w:r>
+      <w:proofErr w:type="spellEnd"/>
+      <w:proofErr w:type="gramEnd"/>
+    </w:p>
+    <w:p>
+      <w:pPr>
+        <w:pStyle w:val="ListParagraph"/>
+      </w:pPr>
+      <w:r>
+        <w:t>It should then appear in the template resources list.</w:t>
+      </w:r>
+    </w:p>
+    <w:p>
+      <w:pPr>
+        <w:pStyle w:val="ListParagraph"/>
+      </w:pPr>
+      <w:r>
+        <w:rPr>
+          <w:noProof/>
+        </w:rPr>
+        <w:lastRenderedPageBreak/>
+        <w:drawing>
+          <wp:inline distT="0" distB="0" distL="0" distR="0" wp14:anchorId="17EE9223" wp14:editId="2EDF7C34">
+            <wp:extent cx="4938925" cy="1651412"/>
+            <wp:effectExtent l="0" t="0" r="0" b="6350"/>
+            <wp:docPr id="30" name="Picture 30"/>
+            <wp:cNvGraphicFramePr>
+              <a:graphicFrameLocks xmlns:a="http://schemas.openxmlformats.org/drawingml/2006/main" noChangeAspect="1"/>
+            </wp:cNvGraphicFramePr>
+            <a:graphic xmlns:a="http://schemas.openxmlformats.org/drawingml/2006/main">
+              <a:graphicData uri="http://schemas.openxmlformats.org/drawingml/2006/picture">
+                <pic:pic xmlns:pic="http://schemas.openxmlformats.org/drawingml/2006/picture">
+                  <pic:nvPicPr>
+                    <pic:cNvPr id="0" name="Picture 2"/>
+                    <pic:cNvPicPr>
+                      <a:picLocks noChangeAspect="1" noChangeArrowheads="1"/>
+                    </pic:cNvPicPr>
+                  </pic:nvPicPr>
+                  <pic:blipFill>
+                    <a:blip r:embed="rId36">
+                      <a:extLst>
+                        <a:ext uri="{28A0092B-C50C-407E-A947-70E740481C1C}">
+                          <a14:useLocalDpi xmlns:a14="http://schemas.microsoft.com/office/drawing/2010/main" val="0"/>
+                        </a:ext>
+                      </a:extLst>
+                    </a:blip>
+                    <a:srcRect/>
+                    <a:stretch>
+                      <a:fillRect/>
+                    </a:stretch>
+                  </pic:blipFill>
+                  <pic:spPr bwMode="auto">
+                    <a:xfrm>
+                      <a:off x="0" y="0"/>
+                      <a:ext cx="5008034" cy="1674520"/>
+                    </a:xfrm>
+                    <a:prstGeom prst="rect">
+                      <a:avLst/>
+                    </a:prstGeom>
+                    <a:noFill/>
+                    <a:ln>
+                      <a:noFill/>
+                    </a:ln>
+                  </pic:spPr>
+                </pic:pic>
+              </a:graphicData>
+            </a:graphic>
+          </wp:inline>
+        </w:drawing>
+      </w:r>
+    </w:p>
+    <w:p>
+      <w:pPr>
+        <w:pStyle w:val="ListParagraph"/>
+      </w:pPr>
+      <w:r>
+        <w:t>And catalog list</w:t>
+      </w:r>
+    </w:p>
+    <w:p>
+      <w:pPr>
+        <w:pStyle w:val="ListParagraph"/>
+        <w:rPr>
+          <w:b/>
+        </w:rPr>
+      </w:pPr>
+      <w:r>
+        <w:rPr>
+          <w:b/>
+          <w:noProof/>
+        </w:rPr>
+        <w:drawing>
+          <wp:inline distT="0" distB="0" distL="0" distR="0" wp14:anchorId="17C2562D" wp14:editId="69CBA2A2">
+            <wp:extent cx="3051883" cy="853485"/>
+            <wp:effectExtent l="0" t="0" r="0" b="3810"/>
+            <wp:docPr id="29" name="Picture 29"/>
+            <wp:cNvGraphicFramePr>
+              <a:graphicFrameLocks xmlns:a="http://schemas.openxmlformats.org/drawingml/2006/main" noChangeAspect="1"/>
+            </wp:cNvGraphicFramePr>
+            <a:graphic xmlns:a="http://schemas.openxmlformats.org/drawingml/2006/main">
+              <a:graphicData uri="http://schemas.openxmlformats.org/drawingml/2006/picture">
+                <pic:pic xmlns:pic="http://schemas.openxmlformats.org/drawingml/2006/picture">
+                  <pic:nvPicPr>
+                    <pic:cNvPr id="0" name="Picture 1"/>
+                    <pic:cNvPicPr>
+                      <a:picLocks noChangeAspect="1" noChangeArrowheads="1"/>
+                    </pic:cNvPicPr>
+                  </pic:nvPicPr>
+                  <pic:blipFill>
+                    <a:blip r:embed="rId37">
+                      <a:extLst>
+                        <a:ext uri="{28A0092B-C50C-407E-A947-70E740481C1C}">
+                          <a14:useLocalDpi xmlns:a14="http://schemas.microsoft.com/office/drawing/2010/main" val="0"/>
+                        </a:ext>
+                      </a:extLst>
+                    </a:blip>
+                    <a:srcRect/>
+                    <a:stretch>
+                      <a:fillRect/>
+                    </a:stretch>
+                  </pic:blipFill>
+                  <pic:spPr bwMode="auto">
+                    <a:xfrm>
+                      <a:off x="0" y="0"/>
+                      <a:ext cx="3077877" cy="860754"/>
+                    </a:xfrm>
+                    <a:prstGeom prst="rect">
+                      <a:avLst/>
+                    </a:prstGeom>
+                    <a:noFill/>
+                    <a:ln>
+                      <a:noFill/>
+                    </a:ln>
+                  </pic:spPr>
+                </pic:pic>
+              </a:graphicData>
+            </a:graphic>
+          </wp:inline>
+        </w:drawing>
+      </w:r>
+    </w:p>
+    <w:p>
+      <w:pPr>
+        <w:pStyle w:val="ListParagraph"/>
+        <w:rPr>
+          <w:b/>
+        </w:rPr>
+      </w:pPr>
+    </w:p>
+    <w:p>
+      <w:pPr>
+        <w:pStyle w:val="ListParagraph"/>
+        <w:numPr>
+          <w:ilvl w:val="0"/>
+          <w:numId w:val="11"/>
+        </w:numPr>
+        <w:jc w:val="both"/>
+        <w:rPr>
+          <w:color w:val="000000" w:themeColor="text1"/>
+        </w:rPr>
+      </w:pPr>
+      <w:r>
+        <w:t>Click on the template in the Catalog, fill in the info and start experiencing</w:t>
+      </w:r>
+    </w:p>
+    <w:p>
+      <w:pPr>
+        <w:pStyle w:val="ListParagraph"/>
+        <w:jc w:val="both"/>
+        <w:rPr>
+          <w:color w:val="000000" w:themeColor="text1"/>
+        </w:rPr>
+      </w:pPr>
+      <w:r>
+        <w:rPr>
+          <w:noProof/>
+          <w:color w:val="000000" w:themeColor="text1"/>
+        </w:rPr>
+        <w:drawing>
+          <wp:inline distT="0" distB="0" distL="0" distR="0" wp14:anchorId="2DB34198" wp14:editId="4EDAAA91">
+            <wp:extent cx="5934710" cy="4432300"/>
+            <wp:effectExtent l="0" t="0" r="8890" b="6350"/>
+            <wp:docPr id="34" name="Picture 34"/>
+            <wp:cNvGraphicFramePr>
+              <a:graphicFrameLocks xmlns:a="http://schemas.openxmlformats.org/drawingml/2006/main" noChangeAspect="1"/>
+            </wp:cNvGraphicFramePr>
+            <a:graphic xmlns:a="http://schemas.openxmlformats.org/drawingml/2006/main">
+              <a:graphicData uri="http://schemas.openxmlformats.org/drawingml/2006/picture">
+                <pic:pic xmlns:pic="http://schemas.openxmlformats.org/drawingml/2006/picture">
+                  <pic:nvPicPr>
+                    <pic:cNvPr id="0" name="Picture 4"/>
+                    <pic:cNvPicPr>
+                      <a:picLocks noChangeAspect="1" noChangeArrowheads="1"/>
+                    </pic:cNvPicPr>
+                  </pic:nvPicPr>
+                  <pic:blipFill>
+                    <a:blip r:embed="rId38">
+                      <a:extLst>
+                        <a:ext uri="{28A0092B-C50C-407E-A947-70E740481C1C}">
+                          <a14:useLocalDpi xmlns:a14="http://schemas.microsoft.com/office/drawing/2010/main" val="0"/>
+                        </a:ext>
+                      </a:extLst>
+                    </a:blip>
+                    <a:srcRect/>
+                    <a:stretch>
+                      <a:fillRect/>
+                    </a:stretch>
+                  </pic:blipFill>
+                  <pic:spPr bwMode="auto">
+                    <a:xfrm>
+                      <a:off x="0" y="0"/>
+                      <a:ext cx="5934710" cy="4432300"/>
+                    </a:xfrm>
+                    <a:prstGeom prst="rect">
+                      <a:avLst/>
+                    </a:prstGeom>
+                    <a:noFill/>
+                    <a:ln>
+                      <a:noFill/>
+                    </a:ln>
+                  </pic:spPr>
+                </pic:pic>
+              </a:graphicData>
+            </a:graphic>
+          </wp:inline>
+        </w:drawing>
+      </w:r>
+    </w:p>
+    <w:p>
+      <w:pPr>
+        <w:pStyle w:val="ListParagraph"/>
+        <w:numPr>
+          <w:ilvl w:val="0"/>
+          <w:numId w:val="5"/>
+        </w:numPr>
+      </w:pPr>
+      <w:r>
+        <w:rPr>
+          <w:b/>
+          <w:i/>
+        </w:rPr>
+        <w:t>Name of image</w:t>
+      </w:r>
+      <w:r>
+        <w:t xml:space="preserve">: </w:t>
+      </w:r>
+      <w:r>
+        <w:t>This (image) has been built</w:t>
+      </w:r>
+      <w:r>
+        <w:t xml:space="preserve"> in the “Create job base image” section.</w:t>
+      </w:r>
+    </w:p>
+    <w:p>
+      <w:pPr>
+        <w:pStyle w:val="ListParagraph"/>
+        <w:numPr>
+          <w:ilvl w:val="0"/>
+          <w:numId w:val="5"/>
+        </w:numPr>
+        <w:jc w:val="both"/>
+      </w:pPr>
+      <w:r>
+        <w:rPr>
+          <w:b/>
+          <w:i/>
+        </w:rPr>
+        <w:t>Day duration</w:t>
+      </w:r>
+      <w:r>
+        <w:t xml:space="preserve">: if </w:t>
+      </w:r>
+      <w:r>
+        <w:t>the backup</w:t>
+      </w:r>
+      <w:r>
+        <w:t xml:space="preserve"> files are older than this day, the script will remove them. </w:t>
+      </w:r>
+    </w:p>
+    <w:p>
+      <w:pPr>
+        <w:pStyle w:val="ListParagraph"/>
+        <w:numPr>
+          <w:ilvl w:val="0"/>
+          <w:numId w:val="5"/>
+        </w:numPr>
+        <w:jc w:val="both"/>
+      </w:pPr>
+      <w:r>
+        <w:rPr>
+          <w:b/>
+          <w:i/>
+        </w:rPr>
+        <w:t>WordPress</w:t>
+      </w:r>
+      <w:r>
+        <w:rPr>
+          <w:b/>
+          <w:i/>
+        </w:rPr>
+        <w:t xml:space="preserve"> Storage</w:t>
+      </w:r>
+      <w:r>
+        <w:t xml:space="preserve">: The value is the name of </w:t>
+      </w:r>
+      <w:r>
+        <w:t xml:space="preserve">PVC </w:t>
+      </w:r>
+      <w:r>
+        <w:t xml:space="preserve">storage </w:t>
+      </w:r>
+      <w:r>
+        <w:t>being used by the WordPress site</w:t>
+      </w:r>
+      <w:r>
+        <w:t>.</w:t>
+      </w:r>
+    </w:p>
+    <w:p>
+      <w:pPr>
+        <w:pStyle w:val="ListParagraph"/>
+        <w:ind w:left="1080"/>
+        <w:jc w:val="both"/>
+      </w:pPr>
+      <w:r>
+        <w:lastRenderedPageBreak/>
+        <w:t xml:space="preserve">Check the Deployment Config of the </w:t>
+      </w:r>
+      <w:r>
+        <w:t xml:space="preserve">WordPress </w:t>
+      </w:r>
+      <w:r>
+        <w:t>site</w:t>
+      </w:r>
+      <w:r>
+        <w:t xml:space="preserve"> and the list in “Storage” UI to get the name.</w:t>
+      </w:r>
+    </w:p>
+    <w:p>
+      <w:pPr>
+        <w:pStyle w:val="ListParagraph"/>
+        <w:ind w:left="1080"/>
+        <w:jc w:val="both"/>
+      </w:pPr>
+      <w:r>
+        <w:rPr>
+          <w:noProof/>
+        </w:rPr>
+        <w:drawing>
+          <wp:inline distT="0" distB="0" distL="0" distR="0" wp14:anchorId="327FF594" wp14:editId="1BD11831">
+            <wp:extent cx="3302324" cy="1996633"/>
+            <wp:effectExtent l="0" t="0" r="0" b="3810"/>
+            <wp:docPr id="39" name="Picture 39"/>
+            <wp:cNvGraphicFramePr>
+              <a:graphicFrameLocks xmlns:a="http://schemas.openxmlformats.org/drawingml/2006/main" noChangeAspect="1"/>
+            </wp:cNvGraphicFramePr>
+            <a:graphic xmlns:a="http://schemas.openxmlformats.org/drawingml/2006/main">
+              <a:graphicData uri="http://schemas.openxmlformats.org/drawingml/2006/picture">
+                <pic:pic xmlns:pic="http://schemas.openxmlformats.org/drawingml/2006/picture">
+                  <pic:nvPicPr>
+                    <pic:cNvPr id="0" name="Picture 5"/>
+                    <pic:cNvPicPr>
+                      <a:picLocks noChangeAspect="1" noChangeArrowheads="1"/>
+                    </pic:cNvPicPr>
+                  </pic:nvPicPr>
+                  <pic:blipFill>
+                    <a:blip r:embed="rId39">
+                      <a:extLst>
+                        <a:ext uri="{28A0092B-C50C-407E-A947-70E740481C1C}">
+                          <a14:useLocalDpi xmlns:a14="http://schemas.microsoft.com/office/drawing/2010/main" val="0"/>
+                        </a:ext>
+                      </a:extLst>
+                    </a:blip>
+                    <a:srcRect/>
+                    <a:stretch>
+                      <a:fillRect/>
+                    </a:stretch>
+                  </pic:blipFill>
+                  <pic:spPr bwMode="auto">
+                    <a:xfrm>
+                      <a:off x="0" y="0"/>
+                      <a:ext cx="3322018" cy="2008540"/>
+                    </a:xfrm>
+                    <a:prstGeom prst="rect">
+                      <a:avLst/>
+                    </a:prstGeom>
+                    <a:noFill/>
+                    <a:ln>
+                      <a:noFill/>
+                    </a:ln>
+                  </pic:spPr>
+                </pic:pic>
+              </a:graphicData>
+            </a:graphic>
+          </wp:inline>
+        </w:drawing>
+      </w:r>
+    </w:p>
+    <w:p>
+      <w:pPr>
+        <w:pStyle w:val="ListParagraph"/>
+        <w:numPr>
+          <w:ilvl w:val="0"/>
+          <w:numId w:val="5"/>
+        </w:numPr>
+        <w:jc w:val="both"/>
+      </w:pPr>
+      <w:r>
+        <w:rPr>
+          <w:b/>
+          <w:i/>
+        </w:rPr>
+        <w:t>Backup Storage</w:t>
+      </w:r>
+      <w:r>
+        <w:t xml:space="preserve">: </w:t>
+      </w:r>
+      <w:r>
+        <w:t>The</w:t>
+      </w:r>
+      <w:r>
+        <w:t xml:space="preserve"> value is the name of storage which created from “Create Persistent Volume Claim” section.</w:t>
+      </w:r>
+    </w:p>
+    <w:p>
+      <w:pPr>
+        <w:pStyle w:val="ListParagraph"/>
+        <w:numPr>
+          <w:ilvl w:val="0"/>
+          <w:numId w:val="5"/>
+        </w:numPr>
+        <w:jc w:val="both"/>
+      </w:pPr>
+      <w:r>
+        <w:rPr>
+          <w:b/>
+          <w:i/>
+        </w:rPr>
+        <w:t>Backup folder name</w:t>
+      </w:r>
+      <w:r>
+        <w:t xml:space="preserve">: this is a folder where </w:t>
+      </w:r>
+      <w:r>
+        <w:t>backup</w:t>
+      </w:r>
+      <w:r>
+        <w:t xml:space="preserve"> files are stored after backup.</w:t>
+      </w:r>
+    </w:p>
+    <w:p>
+      <w:pPr>
+        <w:pStyle w:val="ListParagraph"/>
+        <w:numPr>
+          <w:ilvl w:val="0"/>
+          <w:numId w:val="11"/>
+        </w:numPr>
+        <w:spacing w:before="240"/>
+      </w:pPr>
+      <w:r>
+        <w:t xml:space="preserve">If the job was created successfully, you will be able to see it in the list by running the following command: </w:t>
+      </w:r>
+      <w:proofErr w:type="spellStart"/>
+      <w:r>
+        <w:rPr>
+          <w:b/>
+        </w:rPr>
+        <w:t>oc</w:t>
+      </w:r>
+      <w:proofErr w:type="spellEnd"/>
+      <w:r>
+        <w:rPr>
+          <w:b/>
+        </w:rPr>
+        <w:t xml:space="preserve"> get cronjobs</w:t>
+      </w:r>
+    </w:p>
+    <w:p>
+      <w:pPr>
+        <w:pStyle w:val="ListParagraph"/>
+        <w:spacing w:before="240"/>
+      </w:pPr>
+      <w:r>
+        <w:rPr>
+          <w:noProof/>
+        </w:rPr>
+        <w:drawing>
+          <wp:inline distT="0" distB="0" distL="0" distR="0" wp14:anchorId="49C3A57A" wp14:editId="1B582395">
+            <wp:extent cx="4280790" cy="293775"/>
+            <wp:effectExtent l="0" t="0" r="0" b="0"/>
+            <wp:docPr id="46" name="Picture 46"/>
+            <wp:cNvGraphicFramePr>
+              <a:graphicFrameLocks xmlns:a="http://schemas.openxmlformats.org/drawingml/2006/main" noChangeAspect="1"/>
+            </wp:cNvGraphicFramePr>
+            <a:graphic xmlns:a="http://schemas.openxmlformats.org/drawingml/2006/main">
+              <a:graphicData uri="http://schemas.openxmlformats.org/drawingml/2006/picture">
+                <pic:pic xmlns:pic="http://schemas.openxmlformats.org/drawingml/2006/picture">
+                  <pic:nvPicPr>
+                    <pic:cNvPr id="0" name="Picture 6"/>
+                    <pic:cNvPicPr>
+                      <a:picLocks noChangeAspect="1" noChangeArrowheads="1"/>
+                    </pic:cNvPicPr>
+                  </pic:nvPicPr>
+                  <pic:blipFill>
+                    <a:blip r:embed="rId40">
+                      <a:extLst>
+                        <a:ext uri="{28A0092B-C50C-407E-A947-70E740481C1C}">
+                          <a14:useLocalDpi xmlns:a14="http://schemas.microsoft.com/office/drawing/2010/main" val="0"/>
+                        </a:ext>
+                      </a:extLst>
+                    </a:blip>
+                    <a:srcRect/>
+                    <a:stretch>
+                      <a:fillRect/>
+                    </a:stretch>
+                  </pic:blipFill>
+                  <pic:spPr bwMode="auto">
+                    <a:xfrm>
+                      <a:off x="0" y="0"/>
+                      <a:ext cx="4433070" cy="304225"/>
+                    </a:xfrm>
+                    <a:prstGeom prst="rect">
+                      <a:avLst/>
+                    </a:prstGeom>
+                    <a:noFill/>
+                    <a:ln>
+                      <a:noFill/>
+                    </a:ln>
+                  </pic:spPr>
+                </pic:pic>
+              </a:graphicData>
+            </a:graphic>
+          </wp:inline>
+        </w:drawing>
+      </w:r>
+    </w:p>
+    <w:p>
+      <w:pPr>
+        <w:pStyle w:val="ListParagraph"/>
+        <w:spacing w:before="240"/>
+      </w:pPr>
+      <w:r>
+        <w:t>And you will be able to see the job instances later on after it runs (after the scheduled time).</w:t>
+      </w:r>
+    </w:p>
+    <w:p>
+      <w:pPr>
+        <w:pStyle w:val="ListParagraph"/>
+        <w:spacing w:before="240"/>
+      </w:pPr>
+      <w:r>
+        <w:rPr>
+          <w:noProof/>
+        </w:rPr>
+        <w:drawing>
+          <wp:inline distT="0" distB="0" distL="0" distR="0" wp14:anchorId="21F0DEAB" wp14:editId="74CA29FD">
+            <wp:extent cx="4694308" cy="1155522"/>
+            <wp:effectExtent l="0" t="0" r="0" b="6985"/>
+            <wp:docPr id="47" name="Picture 47"/>
+            <wp:cNvGraphicFramePr>
+              <a:graphicFrameLocks xmlns:a="http://schemas.openxmlformats.org/drawingml/2006/main" noChangeAspect="1"/>
+            </wp:cNvGraphicFramePr>
+            <a:graphic xmlns:a="http://schemas.openxmlformats.org/drawingml/2006/main">
+              <a:graphicData uri="http://schemas.openxmlformats.org/drawingml/2006/picture">
+                <pic:pic xmlns:pic="http://schemas.openxmlformats.org/drawingml/2006/picture">
+                  <pic:nvPicPr>
+                    <pic:cNvPr id="0" name="Picture 7"/>
+                    <pic:cNvPicPr>
+                      <a:picLocks noChangeAspect="1" noChangeArrowheads="1"/>
+                    </pic:cNvPicPr>
+                  </pic:nvPicPr>
+                  <pic:blipFill>
+                    <a:blip r:embed="rId41">
+                      <a:extLst>
+                        <a:ext uri="{28A0092B-C50C-407E-A947-70E740481C1C}">
+                          <a14:useLocalDpi xmlns:a14="http://schemas.microsoft.com/office/drawing/2010/main" val="0"/>
+                        </a:ext>
+                      </a:extLst>
+                    </a:blip>
+                    <a:srcRect/>
+                    <a:stretch>
+                      <a:fillRect/>
+                    </a:stretch>
+                  </pic:blipFill>
+                  <pic:spPr bwMode="auto">
+                    <a:xfrm>
+                      <a:off x="0" y="0"/>
+                      <a:ext cx="4739013" cy="1166526"/>
+                    </a:xfrm>
+                    <a:prstGeom prst="rect">
+                      <a:avLst/>
+                    </a:prstGeom>
+                    <a:noFill/>
+                    <a:ln>
+                      <a:noFill/>
+                    </a:ln>
+                  </pic:spPr>
+                </pic:pic>
+              </a:graphicData>
+            </a:graphic>
+          </wp:inline>
+        </w:drawing>
+      </w:r>
+    </w:p>
+    <w:p>
+      <w:pPr>
+        <w:pStyle w:val="ListParagraph"/>
+        <w:spacing w:before="240"/>
+      </w:pPr>
+      <w:r>
+        <w:t>Check log of the pod, it should say the backup was done successfully.</w:t>
+      </w:r>
+    </w:p>
+    <w:p>
+      <w:pPr>
+        <w:pStyle w:val="ListParagraph"/>
+        <w:numPr>
+          <w:ilvl w:val="0"/>
+          <w:numId w:val="11"/>
+        </w:numPr>
+        <w:spacing w:before="240"/>
+        <w:jc w:val="both"/>
+      </w:pPr>
+      <w:r>
+        <w:t xml:space="preserve">Advanced: If by a mistake you created a cronjob and want to delete it, go for command: </w:t>
+      </w:r>
+      <w:proofErr w:type="spellStart"/>
+      <w:r>
+        <w:rPr>
+          <w:b/>
+        </w:rPr>
+        <w:t>oc</w:t>
+      </w:r>
+      <w:proofErr w:type="spellEnd"/>
+      <w:r>
+        <w:rPr>
+          <w:b/>
+        </w:rPr>
+        <w:t xml:space="preserve"> delete cronjob/&lt;</w:t>
+      </w:r>
+      <w:proofErr w:type="spellStart"/>
+      <w:r>
+        <w:rPr>
+          <w:b/>
+        </w:rPr>
+        <w:t>cron_job_name</w:t>
+      </w:r>
+      <w:proofErr w:type="spellEnd"/>
+      <w:r>
+        <w:rPr>
+          <w:b/>
+        </w:rPr>
+        <w:t>&gt;</w:t>
+      </w:r>
+    </w:p>
+    <w:p>
+      <w:pPr>
+        <w:pStyle w:val="ListParagraph"/>
+        <w:spacing w:before="240"/>
+        <w:jc w:val="both"/>
+        <w:rPr>
+          <w:rStyle w:val="Hyperlink"/>
+          <w:i/>
+        </w:rPr>
+      </w:pPr>
+      <w:r>
+        <w:rPr>
+          <w:i/>
+        </w:rPr>
+        <w:t>Reference:</w:t>
+      </w:r>
+      <w:r>
+        <w:rPr>
+          <w:i/>
+        </w:rPr>
+        <w:t xml:space="preserve"> </w:t>
+      </w:r>
+      <w:hyperlink r:id="rId42" w:history="1">
+        <w:r>
+          <w:rPr>
+            <w:rStyle w:val="Hyperlink"/>
+          </w:rPr>
+          <w:t>https://docs.openshift.com/container-platform/3.5/dev_guide/cron_jobs.html</w:t>
+        </w:r>
+      </w:hyperlink>
+    </w:p>
+    <w:p>
+      <w:pPr>
+        <w:pStyle w:val="ListParagraph"/>
+        <w:numPr>
+          <w:ilvl w:val="0"/>
+          <w:numId w:val="11"/>
+        </w:numPr>
+        <w:jc w:val="both"/>
+        <w:rPr>
+          <w:color w:val="000000" w:themeColor="text1"/>
+        </w:rPr>
+      </w:pPr>
+      <w:r>
+        <w:t>If you have a demand to see the created backup files, or even copy them to your local workstation, you need to mount the PVC to a pod (a new pod or an existed pod).</w:t>
+      </w:r>
+    </w:p>
     <w:sectPr>
       <w:pgSz w:w="12240" w:h="15840"/>
       <w:pgMar w:top="1440" w:right="1440" w:bottom="1440" w:left="1440" w:header="720" w:footer="720" w:gutter="0"/>
@@ -5546,6 +6411,95 @@
       <w:lvlJc w:val="right"/>
       <w:pPr>
         <w:ind w:left="6840" w:hanging="180"/>
+      </w:pPr>
+    </w:lvl>
+  </w:abstractNum>
+  <w:abstractNum w:abstractNumId="10" w15:restartNumberingAfterBreak="0">
+    <w:nsid w:val="78646AFB"/>
+    <w:multiLevelType w:val="hybridMultilevel"/>
+    <w:tmpl w:val="234EABD4"/>
+    <w:lvl w:ilvl="0" w:tplc="0409000F">
+      <w:start w:val="1"/>
+      <w:numFmt w:val="decimal"/>
+      <w:lvlText w:val="%1."/>
+      <w:lvlJc w:val="left"/>
+      <w:pPr>
+        <w:ind w:left="720" w:hanging="360"/>
+      </w:pPr>
+      <w:rPr>
+        <w:rFonts w:hint="default"/>
+      </w:rPr>
+    </w:lvl>
+    <w:lvl w:ilvl="1" w:tplc="04090019" w:tentative="1">
+      <w:start w:val="1"/>
+      <w:numFmt w:val="lowerLetter"/>
+      <w:lvlText w:val="%2."/>
+      <w:lvlJc w:val="left"/>
+      <w:pPr>
+        <w:ind w:left="1440" w:hanging="360"/>
+      </w:pPr>
+    </w:lvl>
+    <w:lvl w:ilvl="2" w:tplc="0409001B" w:tentative="1">
+      <w:start w:val="1"/>
+      <w:numFmt w:val="lowerRoman"/>
+      <w:lvlText w:val="%3."/>
+      <w:lvlJc w:val="right"/>
+      <w:pPr>
+        <w:ind w:left="2160" w:hanging="180"/>
+      </w:pPr>
+    </w:lvl>
+    <w:lvl w:ilvl="3" w:tplc="0409000F" w:tentative="1">
+      <w:start w:val="1"/>
+      <w:numFmt w:val="decimal"/>
+      <w:lvlText w:val="%4."/>
+      <w:lvlJc w:val="left"/>
+      <w:pPr>
+        <w:ind w:left="2880" w:hanging="360"/>
+      </w:pPr>
+    </w:lvl>
+    <w:lvl w:ilvl="4" w:tplc="04090019" w:tentative="1">
+      <w:start w:val="1"/>
+      <w:numFmt w:val="lowerLetter"/>
+      <w:lvlText w:val="%5."/>
+      <w:lvlJc w:val="left"/>
+      <w:pPr>
+        <w:ind w:left="3600" w:hanging="360"/>
+      </w:pPr>
+    </w:lvl>
+    <w:lvl w:ilvl="5" w:tplc="0409001B" w:tentative="1">
+      <w:start w:val="1"/>
+      <w:numFmt w:val="lowerRoman"/>
+      <w:lvlText w:val="%6."/>
+      <w:lvlJc w:val="right"/>
+      <w:pPr>
+        <w:ind w:left="4320" w:hanging="180"/>
+      </w:pPr>
+    </w:lvl>
+    <w:lvl w:ilvl="6" w:tplc="0409000F" w:tentative="1">
+      <w:start w:val="1"/>
+      <w:numFmt w:val="decimal"/>
+      <w:lvlText w:val="%7."/>
+      <w:lvlJc w:val="left"/>
+      <w:pPr>
+        <w:ind w:left="5040" w:hanging="360"/>
+      </w:pPr>
+    </w:lvl>
+    <w:lvl w:ilvl="7" w:tplc="04090019" w:tentative="1">
+      <w:start w:val="1"/>
+      <w:numFmt w:val="lowerLetter"/>
+      <w:lvlText w:val="%8."/>
+      <w:lvlJc w:val="left"/>
+      <w:pPr>
+        <w:ind w:left="5760" w:hanging="360"/>
+      </w:pPr>
+    </w:lvl>
+    <w:lvl w:ilvl="8" w:tplc="0409001B" w:tentative="1">
+      <w:start w:val="1"/>
+      <w:numFmt w:val="lowerRoman"/>
+      <w:lvlText w:val="%9."/>
+      <w:lvlJc w:val="right"/>
+      <w:pPr>
+        <w:ind w:left="6480" w:hanging="180"/>
       </w:pPr>
     </w:lvl>
   </w:abstractNum>
@@ -5578,6 +6532,9 @@
   </w:num>
   <w:num w:numId="10">
     <w:abstractNumId w:val="8"/>
+  </w:num>
+  <w:num w:numId="11">
+    <w:abstractNumId w:val="10"/>
   </w:num>
 </w:numbering>
 </file>
@@ -6459,7 +7416,7 @@
 </file>
 
 <file path=customXml/itemProps1.xml><?xml version="1.0" encoding="utf-8"?>
-<ds:datastoreItem xmlns:ds="http://schemas.openxmlformats.org/officeDocument/2006/customXml" ds:itemID="{6CF151E9-EB45-4D10-A057-DF736EADDF34}">
+<ds:datastoreItem xmlns:ds="http://schemas.openxmlformats.org/officeDocument/2006/customXml" ds:itemID="{516F7584-D05F-49DE-977D-10B0870A55DE}">
   <ds:schemaRefs>
     <ds:schemaRef ds:uri="http://schemas.openxmlformats.org/officeDocument/2006/bibliography"/>
   </ds:schemaRefs>

</xml_diff>

<commit_message>
Update doc to guide restoring the WP Uploads folder
</commit_message>
<xml_diff>
--- a/openshift/sites/bn-academy-backup-restore/Guideline_Backup_Restore_In_Openshift.docx
+++ b/openshift/sites/bn-academy-backup-restore/Guideline_Backup_Restore_In_Openshift.docx
@@ -53,7 +53,7 @@
           <w:r>
             <w:fldChar w:fldCharType="separate"/>
           </w:r>
-          <w:hyperlink w:anchor="_Toc35594148" w:history="1">
+          <w:hyperlink w:anchor="_Toc35941941" w:history="1">
             <w:r>
               <w:rPr>
                 <w:rStyle w:val="Hyperlink"/>
@@ -80,7 +80,7 @@
                 <w:noProof/>
                 <w:webHidden/>
               </w:rPr>
-              <w:instrText xml:space="preserve"> PAGEREF _Toc35594148 \h </w:instrText>
+              <w:instrText xml:space="preserve"> PAGEREF _Toc35941941 \h </w:instrText>
             </w:r>
             <w:r>
               <w:rPr>
@@ -122,7 +122,7 @@
               <w:noProof/>
             </w:rPr>
           </w:pPr>
-          <w:hyperlink w:anchor="_Toc35594149" w:history="1">
+          <w:hyperlink w:anchor="_Toc35941942" w:history="1">
             <w:r>
               <w:rPr>
                 <w:rStyle w:val="Hyperlink"/>
@@ -149,7 +149,7 @@
                 <w:noProof/>
                 <w:webHidden/>
               </w:rPr>
-              <w:instrText xml:space="preserve"> PAGEREF _Toc35594149 \h </w:instrText>
+              <w:instrText xml:space="preserve"> PAGEREF _Toc35941942 \h </w:instrText>
             </w:r>
             <w:r>
               <w:rPr>
@@ -191,7 +191,7 @@
               <w:noProof/>
             </w:rPr>
           </w:pPr>
-          <w:hyperlink w:anchor="_Toc35594150" w:history="1">
+          <w:hyperlink w:anchor="_Toc35941943" w:history="1">
             <w:r>
               <w:rPr>
                 <w:rStyle w:val="Hyperlink"/>
@@ -218,7 +218,7 @@
                 <w:noProof/>
                 <w:webHidden/>
               </w:rPr>
-              <w:instrText xml:space="preserve"> PAGEREF _Toc35594150 \h </w:instrText>
+              <w:instrText xml:space="preserve"> PAGEREF _Toc35941943 \h </w:instrText>
             </w:r>
             <w:r>
               <w:rPr>
@@ -238,7 +238,7 @@
                 <w:noProof/>
                 <w:webHidden/>
               </w:rPr>
-              <w:t>1</w:t>
+              <w:t>2</w:t>
             </w:r>
             <w:r>
               <w:rPr>
@@ -260,7 +260,7 @@
               <w:noProof/>
             </w:rPr>
           </w:pPr>
-          <w:hyperlink w:anchor="_Toc35594151" w:history="1">
+          <w:hyperlink w:anchor="_Toc35941944" w:history="1">
             <w:r>
               <w:rPr>
                 <w:rStyle w:val="Hyperlink"/>
@@ -287,7 +287,7 @@
                 <w:noProof/>
                 <w:webHidden/>
               </w:rPr>
-              <w:instrText xml:space="preserve"> PAGEREF _Toc35594151 \h </w:instrText>
+              <w:instrText xml:space="preserve"> PAGEREF _Toc35941944 \h </w:instrText>
             </w:r>
             <w:r>
               <w:rPr>
@@ -329,7 +329,7 @@
               <w:noProof/>
             </w:rPr>
           </w:pPr>
-          <w:hyperlink w:anchor="_Toc35594152" w:history="1">
+          <w:hyperlink w:anchor="_Toc35941945" w:history="1">
             <w:r>
               <w:rPr>
                 <w:rStyle w:val="Hyperlink"/>
@@ -356,7 +356,7 @@
                 <w:noProof/>
                 <w:webHidden/>
               </w:rPr>
-              <w:instrText xml:space="preserve"> PAGEREF _Toc35594152 \h </w:instrText>
+              <w:instrText xml:space="preserve"> PAGEREF _Toc35941945 \h </w:instrText>
             </w:r>
             <w:r>
               <w:rPr>
@@ -398,7 +398,7 @@
               <w:noProof/>
             </w:rPr>
           </w:pPr>
-          <w:hyperlink w:anchor="_Toc35594153" w:history="1">
+          <w:hyperlink w:anchor="_Toc35941946" w:history="1">
             <w:r>
               <w:rPr>
                 <w:rStyle w:val="Hyperlink"/>
@@ -425,7 +425,7 @@
                 <w:noProof/>
                 <w:webHidden/>
               </w:rPr>
-              <w:instrText xml:space="preserve"> PAGEREF _Toc35594153 \h </w:instrText>
+              <w:instrText xml:space="preserve"> PAGEREF _Toc35941946 \h </w:instrText>
             </w:r>
             <w:r>
               <w:rPr>
@@ -457,6 +457,75 @@
           </w:hyperlink>
         </w:p>
         <w:p>
+          <w:pPr>
+            <w:pStyle w:val="TOC1"/>
+            <w:tabs>
+              <w:tab w:val="right" w:leader="dot" w:pos="9350"/>
+            </w:tabs>
+            <w:rPr>
+              <w:rFonts w:cstheme="minorBidi"/>
+              <w:noProof/>
+            </w:rPr>
+          </w:pPr>
+          <w:hyperlink w:anchor="_Toc35941947" w:history="1">
+            <w:r>
+              <w:rPr>
+                <w:rStyle w:val="Hyperlink"/>
+                <w:noProof/>
+              </w:rPr>
+              <w:t>Restore Uploads folder from PVC</w:t>
+            </w:r>
+            <w:r>
+              <w:rPr>
+                <w:noProof/>
+                <w:webHidden/>
+              </w:rPr>
+              <w:tab/>
+            </w:r>
+            <w:r>
+              <w:rPr>
+                <w:noProof/>
+                <w:webHidden/>
+              </w:rPr>
+              <w:fldChar w:fldCharType="begin"/>
+            </w:r>
+            <w:r>
+              <w:rPr>
+                <w:noProof/>
+                <w:webHidden/>
+              </w:rPr>
+              <w:instrText xml:space="preserve"> PAGEREF _Toc35941947 \h </w:instrText>
+            </w:r>
+            <w:r>
+              <w:rPr>
+                <w:noProof/>
+                <w:webHidden/>
+              </w:rPr>
+            </w:r>
+            <w:r>
+              <w:rPr>
+                <w:noProof/>
+                <w:webHidden/>
+              </w:rPr>
+              <w:fldChar w:fldCharType="separate"/>
+            </w:r>
+            <w:r>
+              <w:rPr>
+                <w:noProof/>
+                <w:webHidden/>
+              </w:rPr>
+              <w:t>14</w:t>
+            </w:r>
+            <w:r>
+              <w:rPr>
+                <w:noProof/>
+                <w:webHidden/>
+              </w:rPr>
+              <w:fldChar w:fldCharType="end"/>
+            </w:r>
+          </w:hyperlink>
+        </w:p>
+        <w:p>
           <w:r>
             <w:rPr>
               <w:b/>
@@ -473,7 +542,7 @@
       <w:pPr>
         <w:pStyle w:val="Heading1"/>
       </w:pPr>
-      <w:bookmarkStart w:id="0" w:name="_Toc35594148"/>
+      <w:bookmarkStart w:id="0" w:name="_Toc35941941"/>
       <w:r>
         <w:t>P</w:t>
       </w:r>
@@ -558,7 +627,7 @@
       <w:pPr>
         <w:pStyle w:val="Heading1"/>
       </w:pPr>
-      <w:bookmarkStart w:id="1" w:name="_Toc35594149"/>
+      <w:bookmarkStart w:id="1" w:name="_Toc35941942"/>
       <w:r>
         <w:t xml:space="preserve">Create </w:t>
       </w:r>
@@ -748,8 +817,9 @@
       <w:pPr>
         <w:pStyle w:val="Heading1"/>
       </w:pPr>
-      <w:bookmarkStart w:id="2" w:name="_Toc35594150"/>
-      <w:r>
+      <w:bookmarkStart w:id="2" w:name="_Toc35941943"/>
+      <w:r>
+        <w:lastRenderedPageBreak/>
         <w:t>Create Persistent Volume Claim</w:t>
       </w:r>
       <w:bookmarkEnd w:id="2"/>
@@ -792,7 +862,6 @@
         </w:numPr>
       </w:pPr>
       <w:r>
-        <w:lastRenderedPageBreak/>
         <w:t xml:space="preserve">Create PVC using </w:t>
       </w:r>
       <w:proofErr w:type="spellStart"/>
@@ -1117,6 +1186,7 @@
         <w:rPr>
           <w:noProof/>
         </w:rPr>
+        <w:lastRenderedPageBreak/>
         <w:drawing>
           <wp:inline distT="0" distB="0" distL="0" distR="0" wp14:anchorId="47E5CAA8" wp14:editId="311050D5">
             <wp:extent cx="5937250" cy="914400"/>
@@ -1175,7 +1245,6 @@
         </w:rPr>
       </w:pPr>
       <w:r>
-        <w:lastRenderedPageBreak/>
         <w:t xml:space="preserve">You can also confirm that the PVC was successfully created by running: </w:t>
       </w:r>
       <w:proofErr w:type="spellStart"/>
@@ -1263,7 +1332,7 @@
       <w:pPr>
         <w:pStyle w:val="Heading1"/>
       </w:pPr>
-      <w:bookmarkStart w:id="3" w:name="_Toc35594151"/>
+      <w:bookmarkStart w:id="3" w:name="_Toc35941944"/>
       <w:r>
         <w:t xml:space="preserve">Create </w:t>
       </w:r>
@@ -3001,7 +3070,7 @@
       <w:pPr>
         <w:pStyle w:val="Heading1"/>
       </w:pPr>
-      <w:bookmarkStart w:id="4" w:name="_Toc35594152"/>
+      <w:bookmarkStart w:id="4" w:name="_Toc35941945"/>
       <w:r>
         <w:lastRenderedPageBreak/>
         <w:t>R</w:t>
@@ -4634,7 +4703,7 @@
       <w:pPr>
         <w:pStyle w:val="Heading1"/>
       </w:pPr>
-      <w:bookmarkStart w:id="5" w:name="_Toc35594153"/>
+      <w:bookmarkStart w:id="5" w:name="_Toc35941946"/>
       <w:r>
         <w:t xml:space="preserve">Create a schedule job to backup Uploads folder </w:t>
       </w:r>
@@ -4989,7 +5058,7 @@
         <w:t>the backup</w:t>
       </w:r>
       <w:r>
-        <w:t xml:space="preserve"> files are older than this day, the script will remove them. </w:t>
+        <w:t xml:space="preserve"> files are older than this day, the script will remove them.</w:t>
       </w:r>
     </w:p>
     <w:p>
@@ -5531,8 +5600,894 @@
           </wp:inline>
         </w:drawing>
       </w:r>
-      <w:bookmarkStart w:id="6" w:name="_GoBack"/>
+    </w:p>
+    <w:p>
+      <w:pPr>
+        <w:pStyle w:val="Heading1"/>
+      </w:pPr>
+      <w:bookmarkStart w:id="6" w:name="_Toc35941947"/>
+      <w:r>
+        <w:t>Restore Uploads folder</w:t>
+      </w:r>
+      <w:r>
+        <w:t xml:space="preserve"> from PVC</w:t>
+      </w:r>
       <w:bookmarkEnd w:id="6"/>
+      <w:r>
+        <w:t xml:space="preserve"> </w:t>
+      </w:r>
+    </w:p>
+    <w:p>
+      <w:pPr>
+        <w:pStyle w:val="ListParagraph"/>
+        <w:numPr>
+          <w:ilvl w:val="0"/>
+          <w:numId w:val="12"/>
+        </w:numPr>
+        <w:rPr>
+          <w:color w:val="000000" w:themeColor="text1"/>
+        </w:rPr>
+      </w:pPr>
+      <w:r>
+        <w:rPr>
+          <w:color w:val="000000" w:themeColor="text1"/>
+        </w:rPr>
+        <w:t>Create resources using template via command line:</w:t>
+      </w:r>
+    </w:p>
+    <w:p>
+      <w:pPr>
+        <w:pStyle w:val="ListParagraph"/>
+        <w:jc w:val="both"/>
+        <w:rPr>
+          <w:b/>
+          <w:color w:val="000000" w:themeColor="text1"/>
+        </w:rPr>
+      </w:pPr>
+      <w:proofErr w:type="spellStart"/>
+      <w:r>
+        <w:rPr>
+          <w:b/>
+          <w:color w:val="000000" w:themeColor="text1"/>
+        </w:rPr>
+        <w:t>oc</w:t>
+      </w:r>
+      <w:proofErr w:type="spellEnd"/>
+      <w:r>
+        <w:rPr>
+          <w:b/>
+          <w:color w:val="000000" w:themeColor="text1"/>
+        </w:rPr>
+        <w:t xml:space="preserve"> create -f &lt;path to template folder&gt;\</w:t>
+      </w:r>
+      <w:r>
+        <w:rPr>
+          <w:b/>
+          <w:color w:val="000000" w:themeColor="text1"/>
+        </w:rPr>
+        <w:t>wp_uploads_restore_from_s3_pvc_</w:t>
+      </w:r>
+      <w:r>
+        <w:rPr>
+          <w:b/>
+          <w:color w:val="0070C0"/>
+        </w:rPr>
+        <w:t>bn-academy-</w:t>
+      </w:r>
+      <w:proofErr w:type="gramStart"/>
+      <w:r>
+        <w:rPr>
+          <w:b/>
+          <w:color w:val="0070C0"/>
+        </w:rPr>
+        <w:t>stage</w:t>
+      </w:r>
+      <w:r>
+        <w:rPr>
+          <w:b/>
+          <w:color w:val="000000" w:themeColor="text1"/>
+        </w:rPr>
+        <w:t>.yaml</w:t>
+      </w:r>
+      <w:proofErr w:type="gramEnd"/>
+    </w:p>
+    <w:p>
+      <w:pPr>
+        <w:pStyle w:val="ListParagraph"/>
+        <w:rPr>
+          <w:color w:val="000000" w:themeColor="text1"/>
+        </w:rPr>
+      </w:pPr>
+      <w:r>
+        <w:rPr>
+          <w:color w:val="000000" w:themeColor="text1"/>
+        </w:rPr>
+        <w:t>It should then appear in the template resources list.</w:t>
+      </w:r>
+    </w:p>
+    <w:p>
+      <w:pPr>
+        <w:pStyle w:val="ListParagraph"/>
+        <w:rPr>
+          <w:color w:val="FF0000"/>
+        </w:rPr>
+      </w:pPr>
+      <w:r>
+        <w:rPr>
+          <w:noProof/>
+          <w:color w:val="FF0000"/>
+        </w:rPr>
+        <w:lastRenderedPageBreak/>
+        <w:drawing>
+          <wp:inline distT="0" distB="0" distL="0" distR="0" wp14:anchorId="7453CF48" wp14:editId="030BE27B">
+            <wp:extent cx="5376561" cy="1406178"/>
+            <wp:effectExtent l="0" t="0" r="0" b="3810"/>
+            <wp:docPr id="38" name="Picture 38"/>
+            <wp:cNvGraphicFramePr>
+              <a:graphicFrameLocks xmlns:a="http://schemas.openxmlformats.org/drawingml/2006/main" noChangeAspect="1"/>
+            </wp:cNvGraphicFramePr>
+            <a:graphic xmlns:a="http://schemas.openxmlformats.org/drawingml/2006/main">
+              <a:graphicData uri="http://schemas.openxmlformats.org/drawingml/2006/picture">
+                <pic:pic xmlns:pic="http://schemas.openxmlformats.org/drawingml/2006/picture">
+                  <pic:nvPicPr>
+                    <pic:cNvPr id="0" name="Picture 2"/>
+                    <pic:cNvPicPr>
+                      <a:picLocks noChangeAspect="1" noChangeArrowheads="1"/>
+                    </pic:cNvPicPr>
+                  </pic:nvPicPr>
+                  <pic:blipFill>
+                    <a:blip r:embed="rId45">
+                      <a:extLst>
+                        <a:ext uri="{28A0092B-C50C-407E-A947-70E740481C1C}">
+                          <a14:useLocalDpi xmlns:a14="http://schemas.microsoft.com/office/drawing/2010/main" val="0"/>
+                        </a:ext>
+                      </a:extLst>
+                    </a:blip>
+                    <a:srcRect/>
+                    <a:stretch>
+                      <a:fillRect/>
+                    </a:stretch>
+                  </pic:blipFill>
+                  <pic:spPr bwMode="auto">
+                    <a:xfrm>
+                      <a:off x="0" y="0"/>
+                      <a:ext cx="5467224" cy="1429890"/>
+                    </a:xfrm>
+                    <a:prstGeom prst="rect">
+                      <a:avLst/>
+                    </a:prstGeom>
+                    <a:noFill/>
+                    <a:ln>
+                      <a:noFill/>
+                    </a:ln>
+                  </pic:spPr>
+                </pic:pic>
+              </a:graphicData>
+            </a:graphic>
+          </wp:inline>
+        </w:drawing>
+      </w:r>
+    </w:p>
+    <w:p>
+      <w:pPr>
+        <w:pStyle w:val="ListParagraph"/>
+        <w:rPr>
+          <w:color w:val="000000" w:themeColor="text1"/>
+        </w:rPr>
+      </w:pPr>
+      <w:r>
+        <w:rPr>
+          <w:color w:val="000000" w:themeColor="text1"/>
+        </w:rPr>
+        <w:t>And catalog list</w:t>
+      </w:r>
+    </w:p>
+    <w:p>
+      <w:pPr>
+        <w:pStyle w:val="ListParagraph"/>
+        <w:rPr>
+          <w:color w:val="000000" w:themeColor="text1"/>
+        </w:rPr>
+      </w:pPr>
+      <w:r>
+        <w:rPr>
+          <w:noProof/>
+          <w:color w:val="000000" w:themeColor="text1"/>
+        </w:rPr>
+        <w:drawing>
+          <wp:inline distT="0" distB="0" distL="0" distR="0" wp14:anchorId="220D307F" wp14:editId="5886D3DB">
+            <wp:extent cx="4372215" cy="1340134"/>
+            <wp:effectExtent l="0" t="0" r="0" b="0"/>
+            <wp:docPr id="31" name="Picture 31"/>
+            <wp:cNvGraphicFramePr>
+              <a:graphicFrameLocks xmlns:a="http://schemas.openxmlformats.org/drawingml/2006/main" noChangeAspect="1"/>
+            </wp:cNvGraphicFramePr>
+            <a:graphic xmlns:a="http://schemas.openxmlformats.org/drawingml/2006/main">
+              <a:graphicData uri="http://schemas.openxmlformats.org/drawingml/2006/picture">
+                <pic:pic xmlns:pic="http://schemas.openxmlformats.org/drawingml/2006/picture">
+                  <pic:nvPicPr>
+                    <pic:cNvPr id="0" name="Picture 1"/>
+                    <pic:cNvPicPr>
+                      <a:picLocks noChangeAspect="1" noChangeArrowheads="1"/>
+                    </pic:cNvPicPr>
+                  </pic:nvPicPr>
+                  <pic:blipFill>
+                    <a:blip r:embed="rId46">
+                      <a:extLst>
+                        <a:ext uri="{28A0092B-C50C-407E-A947-70E740481C1C}">
+                          <a14:useLocalDpi xmlns:a14="http://schemas.microsoft.com/office/drawing/2010/main" val="0"/>
+                        </a:ext>
+                      </a:extLst>
+                    </a:blip>
+                    <a:srcRect/>
+                    <a:stretch>
+                      <a:fillRect/>
+                    </a:stretch>
+                  </pic:blipFill>
+                  <pic:spPr bwMode="auto">
+                    <a:xfrm>
+                      <a:off x="0" y="0"/>
+                      <a:ext cx="4411494" cy="1352174"/>
+                    </a:xfrm>
+                    <a:prstGeom prst="rect">
+                      <a:avLst/>
+                    </a:prstGeom>
+                    <a:noFill/>
+                    <a:ln>
+                      <a:noFill/>
+                    </a:ln>
+                  </pic:spPr>
+                </pic:pic>
+              </a:graphicData>
+            </a:graphic>
+          </wp:inline>
+        </w:drawing>
+      </w:r>
+    </w:p>
+    <w:p>
+      <w:pPr>
+        <w:pStyle w:val="ListParagraph"/>
+        <w:rPr>
+          <w:color w:val="000000" w:themeColor="text1"/>
+        </w:rPr>
+      </w:pPr>
+    </w:p>
+    <w:p>
+      <w:pPr>
+        <w:pStyle w:val="ListParagraph"/>
+        <w:numPr>
+          <w:ilvl w:val="0"/>
+          <w:numId w:val="12"/>
+        </w:numPr>
+        <w:rPr>
+          <w:color w:val="000000" w:themeColor="text1"/>
+        </w:rPr>
+      </w:pPr>
+      <w:r>
+        <w:rPr>
+          <w:color w:val="000000" w:themeColor="text1"/>
+        </w:rPr>
+        <w:t>Click on the template in the Catalog, fill in the info and start experiencing</w:t>
+      </w:r>
+    </w:p>
+    <w:p>
+      <w:pPr>
+        <w:pStyle w:val="ListParagraph"/>
+        <w:rPr>
+          <w:color w:val="000000" w:themeColor="text1"/>
+        </w:rPr>
+      </w:pPr>
+      <w:r>
+        <w:rPr>
+          <w:noProof/>
+          <w:color w:val="000000" w:themeColor="text1"/>
+        </w:rPr>
+        <w:drawing>
+          <wp:inline distT="0" distB="0" distL="0" distR="0" wp14:anchorId="56AF969A" wp14:editId="39AB6890">
+            <wp:extent cx="5939790" cy="4410710"/>
+            <wp:effectExtent l="0" t="0" r="3810" b="8890"/>
+            <wp:docPr id="40" name="Picture 40"/>
+            <wp:cNvGraphicFramePr>
+              <a:graphicFrameLocks xmlns:a="http://schemas.openxmlformats.org/drawingml/2006/main" noChangeAspect="1"/>
+            </wp:cNvGraphicFramePr>
+            <a:graphic xmlns:a="http://schemas.openxmlformats.org/drawingml/2006/main">
+              <a:graphicData uri="http://schemas.openxmlformats.org/drawingml/2006/picture">
+                <pic:pic xmlns:pic="http://schemas.openxmlformats.org/drawingml/2006/picture">
+                  <pic:nvPicPr>
+                    <pic:cNvPr id="0" name="Picture 3"/>
+                    <pic:cNvPicPr>
+                      <a:picLocks noChangeAspect="1" noChangeArrowheads="1"/>
+                    </pic:cNvPicPr>
+                  </pic:nvPicPr>
+                  <pic:blipFill>
+                    <a:blip r:embed="rId47">
+                      <a:extLst>
+                        <a:ext uri="{28A0092B-C50C-407E-A947-70E740481C1C}">
+                          <a14:useLocalDpi xmlns:a14="http://schemas.microsoft.com/office/drawing/2010/main" val="0"/>
+                        </a:ext>
+                      </a:extLst>
+                    </a:blip>
+                    <a:srcRect/>
+                    <a:stretch>
+                      <a:fillRect/>
+                    </a:stretch>
+                  </pic:blipFill>
+                  <pic:spPr bwMode="auto">
+                    <a:xfrm>
+                      <a:off x="0" y="0"/>
+                      <a:ext cx="5939790" cy="4410710"/>
+                    </a:xfrm>
+                    <a:prstGeom prst="rect">
+                      <a:avLst/>
+                    </a:prstGeom>
+                    <a:noFill/>
+                    <a:ln>
+                      <a:noFill/>
+                    </a:ln>
+                  </pic:spPr>
+                </pic:pic>
+              </a:graphicData>
+            </a:graphic>
+          </wp:inline>
+        </w:drawing>
+      </w:r>
+    </w:p>
+    <w:p>
+      <w:pPr>
+        <w:pStyle w:val="ListParagraph"/>
+        <w:numPr>
+          <w:ilvl w:val="0"/>
+          <w:numId w:val="5"/>
+        </w:numPr>
+        <w:jc w:val="both"/>
+        <w:rPr>
+          <w:color w:val="000000" w:themeColor="text1"/>
+        </w:rPr>
+      </w:pPr>
+      <w:r>
+        <w:rPr>
+          <w:b/>
+          <w:i/>
+          <w:color w:val="000000" w:themeColor="text1"/>
+        </w:rPr>
+        <w:t>Name of image</w:t>
+      </w:r>
+      <w:r>
+        <w:rPr>
+          <w:color w:val="000000" w:themeColor="text1"/>
+        </w:rPr>
+        <w:t xml:space="preserve">: This (image) has been built in the “Create job base image” section. </w:t>
+      </w:r>
+    </w:p>
+    <w:p>
+      <w:pPr>
+        <w:pStyle w:val="ListParagraph"/>
+        <w:numPr>
+          <w:ilvl w:val="0"/>
+          <w:numId w:val="5"/>
+        </w:numPr>
+        <w:jc w:val="both"/>
+      </w:pPr>
+      <w:r>
+        <w:rPr>
+          <w:b/>
+          <w:i/>
+          <w:color w:val="000000" w:themeColor="text1"/>
+        </w:rPr>
+        <w:lastRenderedPageBreak/>
+        <w:t>Backup method</w:t>
+      </w:r>
+      <w:r>
+        <w:rPr>
+          <w:color w:val="000000" w:themeColor="text1"/>
+        </w:rPr>
+        <w:t xml:space="preserve">: This field will provide the method to store the </w:t>
+      </w:r>
+      <w:r>
+        <w:rPr>
+          <w:color w:val="000000" w:themeColor="text1"/>
+        </w:rPr>
+        <w:t>backup</w:t>
+      </w:r>
+      <w:r>
+        <w:rPr>
+          <w:color w:val="000000" w:themeColor="text1"/>
+        </w:rPr>
+        <w:t xml:space="preserve"> file</w:t>
+      </w:r>
+      <w:r>
+        <w:rPr>
+          <w:color w:val="000000" w:themeColor="text1"/>
+        </w:rPr>
+        <w:t>s</w:t>
+      </w:r>
+      <w:r>
+        <w:rPr>
+          <w:color w:val="000000" w:themeColor="text1"/>
+        </w:rPr>
+        <w:t>.</w:t>
+      </w:r>
+      <w:r>
+        <w:rPr>
+          <w:color w:val="000000" w:themeColor="text1"/>
+        </w:rPr>
+        <w:t xml:space="preserve"> Choose “</w:t>
+      </w:r>
+      <w:proofErr w:type="spellStart"/>
+      <w:r>
+        <w:rPr>
+          <w:color w:val="000000" w:themeColor="text1"/>
+        </w:rPr>
+        <w:t>pvc</w:t>
+      </w:r>
+      <w:proofErr w:type="spellEnd"/>
+      <w:r>
+        <w:rPr>
+          <w:color w:val="000000" w:themeColor="text1"/>
+        </w:rPr>
+        <w:t>” in this case.</w:t>
+      </w:r>
+    </w:p>
+    <w:p>
+      <w:pPr>
+        <w:pStyle w:val="ListParagraph"/>
+        <w:numPr>
+          <w:ilvl w:val="0"/>
+          <w:numId w:val="5"/>
+        </w:numPr>
+        <w:jc w:val="both"/>
+      </w:pPr>
+      <w:r>
+        <w:rPr>
+          <w:b/>
+          <w:i/>
+        </w:rPr>
+        <w:t>WordPress</w:t>
+      </w:r>
+      <w:r>
+        <w:rPr>
+          <w:b/>
+          <w:i/>
+        </w:rPr>
+        <w:t xml:space="preserve"> Storage</w:t>
+      </w:r>
+      <w:r>
+        <w:t>: The value is the name of PVC storage being used by the WordPress site.</w:t>
+      </w:r>
+    </w:p>
+    <w:p>
+      <w:pPr>
+        <w:pStyle w:val="ListParagraph"/>
+        <w:ind w:left="1080"/>
+        <w:jc w:val="both"/>
+      </w:pPr>
+      <w:r>
+        <w:t>Check the Deployment Config of the WordPress site</w:t>
+      </w:r>
+      <w:r>
+        <w:t xml:space="preserve"> and the list in “Storage” UI to get the name.</w:t>
+      </w:r>
+    </w:p>
+    <w:p>
+      <w:pPr>
+        <w:pStyle w:val="ListParagraph"/>
+        <w:ind w:left="1080"/>
+        <w:jc w:val="both"/>
+      </w:pPr>
+      <w:r>
+        <w:rPr>
+          <w:noProof/>
+        </w:rPr>
+        <w:drawing>
+          <wp:inline distT="0" distB="0" distL="0" distR="0" wp14:anchorId="0AE7E568" wp14:editId="7D587C94">
+            <wp:extent cx="3302324" cy="1996633"/>
+            <wp:effectExtent l="0" t="0" r="0" b="3810"/>
+            <wp:docPr id="45" name="Picture 45"/>
+            <wp:cNvGraphicFramePr>
+              <a:graphicFrameLocks xmlns:a="http://schemas.openxmlformats.org/drawingml/2006/main" noChangeAspect="1"/>
+            </wp:cNvGraphicFramePr>
+            <a:graphic xmlns:a="http://schemas.openxmlformats.org/drawingml/2006/main">
+              <a:graphicData uri="http://schemas.openxmlformats.org/drawingml/2006/picture">
+                <pic:pic xmlns:pic="http://schemas.openxmlformats.org/drawingml/2006/picture">
+                  <pic:nvPicPr>
+                    <pic:cNvPr id="0" name="Picture 5"/>
+                    <pic:cNvPicPr>
+                      <a:picLocks noChangeAspect="1" noChangeArrowheads="1"/>
+                    </pic:cNvPicPr>
+                  </pic:nvPicPr>
+                  <pic:blipFill>
+                    <a:blip r:embed="rId39">
+                      <a:extLst>
+                        <a:ext uri="{28A0092B-C50C-407E-A947-70E740481C1C}">
+                          <a14:useLocalDpi xmlns:a14="http://schemas.microsoft.com/office/drawing/2010/main" val="0"/>
+                        </a:ext>
+                      </a:extLst>
+                    </a:blip>
+                    <a:srcRect/>
+                    <a:stretch>
+                      <a:fillRect/>
+                    </a:stretch>
+                  </pic:blipFill>
+                  <pic:spPr bwMode="auto">
+                    <a:xfrm>
+                      <a:off x="0" y="0"/>
+                      <a:ext cx="3322018" cy="2008540"/>
+                    </a:xfrm>
+                    <a:prstGeom prst="rect">
+                      <a:avLst/>
+                    </a:prstGeom>
+                    <a:noFill/>
+                    <a:ln>
+                      <a:noFill/>
+                    </a:ln>
+                  </pic:spPr>
+                </pic:pic>
+              </a:graphicData>
+            </a:graphic>
+          </wp:inline>
+        </w:drawing>
+      </w:r>
+    </w:p>
+    <w:p>
+      <w:pPr>
+        <w:pStyle w:val="ListParagraph"/>
+        <w:numPr>
+          <w:ilvl w:val="0"/>
+          <w:numId w:val="5"/>
+        </w:numPr>
+        <w:jc w:val="both"/>
+        <w:rPr>
+          <w:color w:val="000000" w:themeColor="text1"/>
+        </w:rPr>
+      </w:pPr>
+      <w:r>
+        <w:rPr>
+          <w:color w:val="000000" w:themeColor="text1"/>
+        </w:rPr>
+        <w:t>Restore with Persistent Volume Claim method</w:t>
+      </w:r>
+    </w:p>
+    <w:p>
+      <w:pPr>
+        <w:pStyle w:val="ListParagraph"/>
+        <w:numPr>
+          <w:ilvl w:val="1"/>
+          <w:numId w:val="5"/>
+        </w:numPr>
+        <w:jc w:val="both"/>
+        <w:rPr>
+          <w:color w:val="000000" w:themeColor="text1"/>
+        </w:rPr>
+      </w:pPr>
+      <w:r>
+        <w:rPr>
+          <w:b/>
+          <w:i/>
+          <w:color w:val="000000" w:themeColor="text1"/>
+        </w:rPr>
+        <w:t>Backup Storage</w:t>
+      </w:r>
+      <w:r>
+        <w:rPr>
+          <w:color w:val="000000" w:themeColor="text1"/>
+        </w:rPr>
+        <w:t xml:space="preserve">: The value is the name of storage created from </w:t>
+      </w:r>
+      <w:r>
+        <w:rPr>
+          <w:color w:val="000000" w:themeColor="text1"/>
+        </w:rPr>
+        <w:t xml:space="preserve">the </w:t>
+      </w:r>
+      <w:r>
+        <w:rPr>
+          <w:color w:val="000000" w:themeColor="text1"/>
+        </w:rPr>
+        <w:t>“Create Persistent Volume Claim” section.</w:t>
+      </w:r>
+    </w:p>
+    <w:p>
+      <w:pPr>
+        <w:pStyle w:val="ListParagraph"/>
+        <w:numPr>
+          <w:ilvl w:val="1"/>
+          <w:numId w:val="5"/>
+        </w:numPr>
+        <w:jc w:val="both"/>
+        <w:rPr>
+          <w:color w:val="000000" w:themeColor="text1"/>
+        </w:rPr>
+      </w:pPr>
+      <w:r>
+        <w:rPr>
+          <w:b/>
+          <w:i/>
+          <w:color w:val="000000" w:themeColor="text1"/>
+        </w:rPr>
+        <w:t>B</w:t>
+      </w:r>
+      <w:r>
+        <w:rPr>
+          <w:b/>
+          <w:i/>
+          <w:color w:val="000000" w:themeColor="text1"/>
+        </w:rPr>
+        <w:t>ackup directory/file:</w:t>
+      </w:r>
+    </w:p>
+    <w:p>
+      <w:pPr>
+        <w:pStyle w:val="ListParagraph"/>
+        <w:ind w:left="1800"/>
+        <w:jc w:val="both"/>
+        <w:rPr>
+          <w:color w:val="000000" w:themeColor="text1"/>
+        </w:rPr>
+      </w:pPr>
+      <w:r>
+        <w:rPr>
+          <w:color w:val="000000" w:themeColor="text1"/>
+        </w:rPr>
+        <w:t>Restore a specific file:</w:t>
+      </w:r>
+      <w:r>
+        <w:rPr>
+          <w:b/>
+          <w:i/>
+          <w:color w:val="000000" w:themeColor="text1"/>
+        </w:rPr>
+        <w:t xml:space="preserve"> </w:t>
+      </w:r>
+      <w:r>
+        <w:rPr>
+          <w:color w:val="000000" w:themeColor="text1"/>
+        </w:rPr>
+        <w:t xml:space="preserve">fill this field with the full path of the </w:t>
+      </w:r>
+      <w:r>
+        <w:rPr>
+          <w:color w:val="000000" w:themeColor="text1"/>
+        </w:rPr>
+        <w:t>compressed (tar)</w:t>
+      </w:r>
+      <w:r>
+        <w:rPr>
+          <w:color w:val="000000" w:themeColor="text1"/>
+        </w:rPr>
+        <w:t xml:space="preserve"> file you want to restore. If this file cannot be found, the script will find the nearest (by date) file based on the file name.</w:t>
+      </w:r>
+      <w:bookmarkStart w:id="7" w:name="_GoBack"/>
+      <w:bookmarkEnd w:id="7"/>
+    </w:p>
+    <w:p>
+      <w:pPr>
+        <w:pStyle w:val="ListParagraph"/>
+        <w:ind w:left="1800"/>
+        <w:jc w:val="both"/>
+        <w:rPr>
+          <w:color w:val="000000" w:themeColor="text1"/>
+        </w:rPr>
+      </w:pPr>
+      <w:r>
+        <w:rPr>
+          <w:color w:val="000000" w:themeColor="text1"/>
+        </w:rPr>
+        <w:t>Restore the latest file</w:t>
+      </w:r>
+      <w:r>
+        <w:rPr>
+          <w:b/>
+          <w:i/>
+          <w:color w:val="000000" w:themeColor="text1"/>
+        </w:rPr>
+        <w:t xml:space="preserve">: </w:t>
+      </w:r>
+      <w:r>
+        <w:rPr>
+          <w:color w:val="000000" w:themeColor="text1"/>
+        </w:rPr>
+        <w:t xml:space="preserve">fill this field with the folder that contains </w:t>
+      </w:r>
+      <w:r>
+        <w:rPr>
+          <w:color w:val="000000" w:themeColor="text1"/>
+        </w:rPr>
+        <w:t>compressed (tar)</w:t>
+      </w:r>
+      <w:r>
+        <w:rPr>
+          <w:color w:val="000000" w:themeColor="text1"/>
+        </w:rPr>
+        <w:t xml:space="preserve"> </w:t>
+      </w:r>
+      <w:r>
+        <w:rPr>
+          <w:color w:val="000000" w:themeColor="text1"/>
+        </w:rPr>
+        <w:t>files. The script will find the latest (by date) file in this directory to restore.</w:t>
+      </w:r>
+    </w:p>
+    <w:p>
+      <w:pPr>
+        <w:pStyle w:val="ListParagraph"/>
+        <w:numPr>
+          <w:ilvl w:val="0"/>
+          <w:numId w:val="12"/>
+        </w:numPr>
+        <w:jc w:val="both"/>
+        <w:rPr>
+          <w:color w:val="000000" w:themeColor="text1"/>
+        </w:rPr>
+      </w:pPr>
+      <w:r>
+        <w:rPr>
+          <w:color w:val="000000" w:themeColor="text1"/>
+        </w:rPr>
+        <w:t>You should be able to see a job created and run successfully</w:t>
+      </w:r>
+    </w:p>
+    <w:p>
+      <w:pPr>
+        <w:pStyle w:val="ListParagraph"/>
+        <w:jc w:val="both"/>
+        <w:rPr>
+          <w:color w:val="000000" w:themeColor="text1"/>
+        </w:rPr>
+      </w:pPr>
+      <w:r>
+        <w:rPr>
+          <w:noProof/>
+          <w:color w:val="000000" w:themeColor="text1"/>
+        </w:rPr>
+        <w:drawing>
+          <wp:inline distT="0" distB="0" distL="0" distR="0" wp14:anchorId="06F86E28" wp14:editId="30F5C546">
+            <wp:extent cx="5939790" cy="997585"/>
+            <wp:effectExtent l="0" t="0" r="3810" b="0"/>
+            <wp:docPr id="48" name="Picture 48"/>
+            <wp:cNvGraphicFramePr>
+              <a:graphicFrameLocks xmlns:a="http://schemas.openxmlformats.org/drawingml/2006/main" noChangeAspect="1"/>
+            </wp:cNvGraphicFramePr>
+            <a:graphic xmlns:a="http://schemas.openxmlformats.org/drawingml/2006/main">
+              <a:graphicData uri="http://schemas.openxmlformats.org/drawingml/2006/picture">
+                <pic:pic xmlns:pic="http://schemas.openxmlformats.org/drawingml/2006/picture">
+                  <pic:nvPicPr>
+                    <pic:cNvPr id="0" name="Picture 6"/>
+                    <pic:cNvPicPr>
+                      <a:picLocks noChangeAspect="1" noChangeArrowheads="1"/>
+                    </pic:cNvPicPr>
+                  </pic:nvPicPr>
+                  <pic:blipFill>
+                    <a:blip r:embed="rId48">
+                      <a:extLst>
+                        <a:ext uri="{28A0092B-C50C-407E-A947-70E740481C1C}">
+                          <a14:useLocalDpi xmlns:a14="http://schemas.microsoft.com/office/drawing/2010/main" val="0"/>
+                        </a:ext>
+                      </a:extLst>
+                    </a:blip>
+                    <a:srcRect/>
+                    <a:stretch>
+                      <a:fillRect/>
+                    </a:stretch>
+                  </pic:blipFill>
+                  <pic:spPr bwMode="auto">
+                    <a:xfrm>
+                      <a:off x="0" y="0"/>
+                      <a:ext cx="5939790" cy="997585"/>
+                    </a:xfrm>
+                    <a:prstGeom prst="rect">
+                      <a:avLst/>
+                    </a:prstGeom>
+                    <a:noFill/>
+                    <a:ln>
+                      <a:noFill/>
+                    </a:ln>
+                  </pic:spPr>
+                </pic:pic>
+              </a:graphicData>
+            </a:graphic>
+          </wp:inline>
+        </w:drawing>
+      </w:r>
+    </w:p>
+    <w:p>
+      <w:pPr>
+        <w:pStyle w:val="ListParagraph"/>
+        <w:jc w:val="both"/>
+        <w:rPr>
+          <w:color w:val="000000" w:themeColor="text1"/>
+        </w:rPr>
+      </w:pPr>
+    </w:p>
+    <w:p>
+      <w:pPr>
+        <w:pStyle w:val="ListParagraph"/>
+        <w:jc w:val="both"/>
+        <w:rPr>
+          <w:color w:val="000000" w:themeColor="text1"/>
+        </w:rPr>
+      </w:pPr>
+      <w:r>
+        <w:rPr>
+          <w:color w:val="000000" w:themeColor="text1"/>
+        </w:rPr>
+        <w:t xml:space="preserve">Check the log of the pod, it should say that the </w:t>
+      </w:r>
+      <w:r>
+        <w:rPr>
+          <w:color w:val="000000" w:themeColor="text1"/>
+        </w:rPr>
+        <w:t xml:space="preserve">Uploads folder </w:t>
+      </w:r>
+      <w:r>
+        <w:rPr>
+          <w:color w:val="000000" w:themeColor="text1"/>
+        </w:rPr>
+        <w:t>was restored successfully (and there is no error message).</w:t>
+      </w:r>
+    </w:p>
+    <w:p>
+      <w:pPr>
+        <w:pStyle w:val="ListParagraph"/>
+        <w:jc w:val="both"/>
+        <w:rPr>
+          <w:color w:val="000000" w:themeColor="text1"/>
+        </w:rPr>
+      </w:pPr>
+      <w:r>
+        <w:rPr>
+          <w:noProof/>
+          <w:color w:val="000000" w:themeColor="text1"/>
+        </w:rPr>
+        <w:lastRenderedPageBreak/>
+        <w:drawing>
+          <wp:inline distT="0" distB="0" distL="0" distR="0" wp14:anchorId="10304FAC" wp14:editId="108ADB13">
+            <wp:extent cx="5939790" cy="4572000"/>
+            <wp:effectExtent l="0" t="0" r="3810" b="0"/>
+            <wp:docPr id="44" name="Picture 44"/>
+            <wp:cNvGraphicFramePr>
+              <a:graphicFrameLocks xmlns:a="http://schemas.openxmlformats.org/drawingml/2006/main" noChangeAspect="1"/>
+            </wp:cNvGraphicFramePr>
+            <a:graphic xmlns:a="http://schemas.openxmlformats.org/drawingml/2006/main">
+              <a:graphicData uri="http://schemas.openxmlformats.org/drawingml/2006/picture">
+                <pic:pic xmlns:pic="http://schemas.openxmlformats.org/drawingml/2006/picture">
+                  <pic:nvPicPr>
+                    <pic:cNvPr id="0" name="Picture 5"/>
+                    <pic:cNvPicPr>
+                      <a:picLocks noChangeAspect="1" noChangeArrowheads="1"/>
+                    </pic:cNvPicPr>
+                  </pic:nvPicPr>
+                  <pic:blipFill>
+                    <a:blip r:embed="rId49">
+                      <a:extLst>
+                        <a:ext uri="{28A0092B-C50C-407E-A947-70E740481C1C}">
+                          <a14:useLocalDpi xmlns:a14="http://schemas.microsoft.com/office/drawing/2010/main" val="0"/>
+                        </a:ext>
+                      </a:extLst>
+                    </a:blip>
+                    <a:srcRect/>
+                    <a:stretch>
+                      <a:fillRect/>
+                    </a:stretch>
+                  </pic:blipFill>
+                  <pic:spPr bwMode="auto">
+                    <a:xfrm>
+                      <a:off x="0" y="0"/>
+                      <a:ext cx="5939790" cy="4572000"/>
+                    </a:xfrm>
+                    <a:prstGeom prst="rect">
+                      <a:avLst/>
+                    </a:prstGeom>
+                    <a:noFill/>
+                    <a:ln>
+                      <a:noFill/>
+                    </a:ln>
+                  </pic:spPr>
+                </pic:pic>
+              </a:graphicData>
+            </a:graphic>
+          </wp:inline>
+        </w:drawing>
+      </w:r>
     </w:p>
     <w:sectPr>
       <w:pgSz w:w="12240" w:h="15840"/>
@@ -6129,6 +7084,95 @@
     </w:lvl>
   </w:abstractNum>
   <w:abstractNum w:abstractNumId="6" w15:restartNumberingAfterBreak="0">
+    <w:nsid w:val="3F05723A"/>
+    <w:multiLevelType w:val="hybridMultilevel"/>
+    <w:tmpl w:val="F982BA2C"/>
+    <w:lvl w:ilvl="0" w:tplc="0409000F">
+      <w:start w:val="1"/>
+      <w:numFmt w:val="decimal"/>
+      <w:lvlText w:val="%1."/>
+      <w:lvlJc w:val="left"/>
+      <w:pPr>
+        <w:ind w:left="720" w:hanging="360"/>
+      </w:pPr>
+      <w:rPr>
+        <w:rFonts w:hint="default"/>
+      </w:rPr>
+    </w:lvl>
+    <w:lvl w:ilvl="1" w:tplc="04090019">
+      <w:start w:val="1"/>
+      <w:numFmt w:val="lowerLetter"/>
+      <w:lvlText w:val="%2."/>
+      <w:lvlJc w:val="left"/>
+      <w:pPr>
+        <w:ind w:left="1440" w:hanging="360"/>
+      </w:pPr>
+    </w:lvl>
+    <w:lvl w:ilvl="2" w:tplc="0409001B" w:tentative="1">
+      <w:start w:val="1"/>
+      <w:numFmt w:val="lowerRoman"/>
+      <w:lvlText w:val="%3."/>
+      <w:lvlJc w:val="right"/>
+      <w:pPr>
+        <w:ind w:left="2160" w:hanging="180"/>
+      </w:pPr>
+    </w:lvl>
+    <w:lvl w:ilvl="3" w:tplc="0409000F" w:tentative="1">
+      <w:start w:val="1"/>
+      <w:numFmt w:val="decimal"/>
+      <w:lvlText w:val="%4."/>
+      <w:lvlJc w:val="left"/>
+      <w:pPr>
+        <w:ind w:left="2880" w:hanging="360"/>
+      </w:pPr>
+    </w:lvl>
+    <w:lvl w:ilvl="4" w:tplc="04090019" w:tentative="1">
+      <w:start w:val="1"/>
+      <w:numFmt w:val="lowerLetter"/>
+      <w:lvlText w:val="%5."/>
+      <w:lvlJc w:val="left"/>
+      <w:pPr>
+        <w:ind w:left="3600" w:hanging="360"/>
+      </w:pPr>
+    </w:lvl>
+    <w:lvl w:ilvl="5" w:tplc="0409001B" w:tentative="1">
+      <w:start w:val="1"/>
+      <w:numFmt w:val="lowerRoman"/>
+      <w:lvlText w:val="%6."/>
+      <w:lvlJc w:val="right"/>
+      <w:pPr>
+        <w:ind w:left="4320" w:hanging="180"/>
+      </w:pPr>
+    </w:lvl>
+    <w:lvl w:ilvl="6" w:tplc="0409000F" w:tentative="1">
+      <w:start w:val="1"/>
+      <w:numFmt w:val="decimal"/>
+      <w:lvlText w:val="%7."/>
+      <w:lvlJc w:val="left"/>
+      <w:pPr>
+        <w:ind w:left="5040" w:hanging="360"/>
+      </w:pPr>
+    </w:lvl>
+    <w:lvl w:ilvl="7" w:tplc="04090019" w:tentative="1">
+      <w:start w:val="1"/>
+      <w:numFmt w:val="lowerLetter"/>
+      <w:lvlText w:val="%8."/>
+      <w:lvlJc w:val="left"/>
+      <w:pPr>
+        <w:ind w:left="5760" w:hanging="360"/>
+      </w:pPr>
+    </w:lvl>
+    <w:lvl w:ilvl="8" w:tplc="0409001B" w:tentative="1">
+      <w:start w:val="1"/>
+      <w:numFmt w:val="lowerRoman"/>
+      <w:lvlText w:val="%9."/>
+      <w:lvlJc w:val="right"/>
+      <w:pPr>
+        <w:ind w:left="6480" w:hanging="180"/>
+      </w:pPr>
+    </w:lvl>
+  </w:abstractNum>
+  <w:abstractNum w:abstractNumId="7" w15:restartNumberingAfterBreak="0">
     <w:nsid w:val="422C6584"/>
     <w:multiLevelType w:val="hybridMultilevel"/>
     <w:tmpl w:val="1B968E82"/>
@@ -6241,7 +7285,7 @@
       </w:rPr>
     </w:lvl>
   </w:abstractNum>
-  <w:abstractNum w:abstractNumId="7" w15:restartNumberingAfterBreak="0">
+  <w:abstractNum w:abstractNumId="8" w15:restartNumberingAfterBreak="0">
     <w:nsid w:val="44925FF0"/>
     <w:multiLevelType w:val="hybridMultilevel"/>
     <w:tmpl w:val="234EABD4"/>
@@ -6330,7 +7374,7 @@
       </w:pPr>
     </w:lvl>
   </w:abstractNum>
-  <w:abstractNum w:abstractNumId="8" w15:restartNumberingAfterBreak="0">
+  <w:abstractNum w:abstractNumId="9" w15:restartNumberingAfterBreak="0">
     <w:nsid w:val="462A6E57"/>
     <w:multiLevelType w:val="hybridMultilevel"/>
     <w:tmpl w:val="417A7294"/>
@@ -6419,7 +7463,7 @@
       </w:pPr>
     </w:lvl>
   </w:abstractNum>
-  <w:abstractNum w:abstractNumId="9" w15:restartNumberingAfterBreak="0">
+  <w:abstractNum w:abstractNumId="10" w15:restartNumberingAfterBreak="0">
     <w:nsid w:val="7635308D"/>
     <w:multiLevelType w:val="hybridMultilevel"/>
     <w:tmpl w:val="4CD886C8"/>
@@ -6508,7 +7552,7 @@
       </w:pPr>
     </w:lvl>
   </w:abstractNum>
-  <w:abstractNum w:abstractNumId="10" w15:restartNumberingAfterBreak="0">
+  <w:abstractNum w:abstractNumId="11" w15:restartNumberingAfterBreak="0">
     <w:nsid w:val="78646AFB"/>
     <w:multiLevelType w:val="hybridMultilevel"/>
     <w:tmpl w:val="234EABD4"/>
@@ -6604,10 +7648,10 @@
     <w:abstractNumId w:val="0"/>
   </w:num>
   <w:num w:numId="3">
-    <w:abstractNumId w:val="6"/>
+    <w:abstractNumId w:val="7"/>
   </w:num>
   <w:num w:numId="4">
-    <w:abstractNumId w:val="7"/>
+    <w:abstractNumId w:val="8"/>
   </w:num>
   <w:num w:numId="5">
     <w:abstractNumId w:val="2"/>
@@ -6622,13 +7666,16 @@
     <w:abstractNumId w:val="1"/>
   </w:num>
   <w:num w:numId="9">
+    <w:abstractNumId w:val="10"/>
+  </w:num>
+  <w:num w:numId="10">
     <w:abstractNumId w:val="9"/>
   </w:num>
-  <w:num w:numId="10">
-    <w:abstractNumId w:val="8"/>
+  <w:num w:numId="11">
+    <w:abstractNumId w:val="11"/>
   </w:num>
-  <w:num w:numId="11">
-    <w:abstractNumId w:val="10"/>
+  <w:num w:numId="12">
+    <w:abstractNumId w:val="6"/>
   </w:num>
 </w:numbering>
 </file>
@@ -7510,7 +8557,7 @@
 </file>
 
 <file path=customXml/itemProps1.xml><?xml version="1.0" encoding="utf-8"?>
-<ds:datastoreItem xmlns:ds="http://schemas.openxmlformats.org/officeDocument/2006/customXml" ds:itemID="{0AAC0D91-0ACF-4F8B-A7A9-0428BF3AF7CA}">
+<ds:datastoreItem xmlns:ds="http://schemas.openxmlformats.org/officeDocument/2006/customXml" ds:itemID="{0BF3FCE3-6A8B-4758-B0D4-B21F1B73172D}">
   <ds:schemaRefs>
     <ds:schemaRef ds:uri="http://schemas.openxmlformats.org/officeDocument/2006/bibliography"/>
   </ds:schemaRefs>

</xml_diff>